<commit_message>
Mise a jour de la doc
</commit_message>
<xml_diff>
--- a/docs/Documentation CameraSurveillance.docx
+++ b/docs/Documentation CameraSurveillance.docx
@@ -607,6 +607,17 @@
       <w:r>
         <w:t>Brancher la prise secteur</w:t>
       </w:r>
+      <w:r>
+        <w:t xml:space="preserve"> et attendre que la </w:t>
+      </w:r>
+      <w:proofErr w:type="spellStart"/>
+      <w:r>
+        <w:t>led</w:t>
+      </w:r>
+      <w:proofErr w:type="spellEnd"/>
+      <w:r>
+        <w:t xml:space="preserve"> PWR devienne verte</w:t>
+      </w:r>
     </w:p>
     <w:p>
       <w:pPr>
@@ -689,8 +700,18 @@
       <w:r>
         <w:t xml:space="preserve"> Retenez bien le mot de passe choisit</w:t>
       </w:r>
+      <w:proofErr w:type="gramStart"/>
       <w:r>
         <w:t>.</w:t>
+      </w:r>
+      <w:proofErr w:type="gramEnd"/>
+      <w:r>
+        <w:t>(Ici « Super2008 »</w:t>
+      </w:r>
+      <w:bookmarkStart w:id="2" w:name="_GoBack"/>
+      <w:bookmarkEnd w:id="2"/>
+      <w:r>
+        <w:t>)</w:t>
       </w:r>
     </w:p>
     <w:p>
@@ -744,11 +765,11 @@
       <w:pPr>
         <w:pStyle w:val="Titre1"/>
       </w:pPr>
-      <w:bookmarkStart w:id="2" w:name="_Toc442255647"/>
+      <w:bookmarkStart w:id="3" w:name="_Toc442255647"/>
       <w:r>
         <w:t>Configuration</w:t>
       </w:r>
-      <w:bookmarkEnd w:id="2"/>
+      <w:bookmarkEnd w:id="3"/>
     </w:p>
     <w:p>
       <w:r>
@@ -757,8 +778,13 @@
       <w:r>
         <w:t>IP (</w:t>
       </w:r>
-      <w:r>
-        <w:t xml:space="preserve">défault </w:t>
+      <w:proofErr w:type="spellStart"/>
+      <w:r>
+        <w:t>défault</w:t>
+      </w:r>
+      <w:proofErr w:type="spellEnd"/>
+      <w:r>
+        <w:t xml:space="preserve"> </w:t>
       </w:r>
       <w:r>
         <w:t>192.168.0.20</w:t>
@@ -1100,16 +1126,24 @@
       <w:pPr>
         <w:pStyle w:val="Titre1"/>
       </w:pPr>
-      <w:bookmarkStart w:id="3" w:name="_Toc442255648"/>
+      <w:bookmarkStart w:id="4" w:name="_Toc442255648"/>
       <w:r>
         <w:lastRenderedPageBreak/>
         <w:t>Problème rencontré</w:t>
       </w:r>
-      <w:bookmarkEnd w:id="3"/>
-    </w:p>
-    <w:p>
-      <w:r>
-        <w:t xml:space="preserve">En essayant  de se connecter au serveur smtp pour l’envoie de mail en cas de détection de mouvement, le proxy </w:t>
+      <w:bookmarkEnd w:id="4"/>
+    </w:p>
+    <w:p>
+      <w:r>
+        <w:t xml:space="preserve">En essayant  de se connecter au serveur </w:t>
+      </w:r>
+      <w:proofErr w:type="spellStart"/>
+      <w:r>
+        <w:t>smtp</w:t>
+      </w:r>
+      <w:proofErr w:type="spellEnd"/>
+      <w:r>
+        <w:t xml:space="preserve"> pour l’envoie de mail en cas de détection de mouvement, le proxy </w:t>
       </w:r>
       <w:r>
         <w:t>bloque la connexion.</w:t>
@@ -1229,7 +1263,15 @@
     </w:p>
     <w:p>
       <w:r>
-        <w:t>Pour valider ce test j’ai téléchargé Thunderbird et j’ai essayé de me connecté depuis Thunderbird. Ça m’a mis un message d’erreur aussi, ça prouve bien que l’école bloque la connexion au serveur smtp.</w:t>
+        <w:t xml:space="preserve">Pour valider ce test j’ai téléchargé Thunderbird et j’ai essayé de me connecté depuis Thunderbird. Ça m’a mis un message d’erreur aussi, ça prouve bien que l’école bloque la connexion au serveur </w:t>
+      </w:r>
+      <w:proofErr w:type="spellStart"/>
+      <w:r>
+        <w:t>smtp</w:t>
+      </w:r>
+      <w:proofErr w:type="spellEnd"/>
+      <w:r>
+        <w:t>.</w:t>
       </w:r>
     </w:p>
     <w:p>
@@ -1344,8 +1386,6 @@
       <w:r>
         <w:t>Grâce à la configuration directement sur le site mydlink.com</w:t>
       </w:r>
-      <w:bookmarkStart w:id="4" w:name="_GoBack"/>
-      <w:bookmarkEnd w:id="4"/>
     </w:p>
     <w:p>
       <w:pPr>
@@ -1449,11 +1489,19 @@
     <w:pPr>
       <w:pStyle w:val="Pieddepage"/>
     </w:pPr>
+    <w:proofErr w:type="gramStart"/>
     <w:r>
       <w:rPr>
         <w:rFonts w:asciiTheme="majorHAnsi" w:eastAsiaTheme="majorEastAsia" w:hAnsiTheme="majorHAnsi" w:cstheme="majorBidi"/>
       </w:rPr>
-      <w:t>mercredi 3 février 2016</w:t>
+      <w:t>mercredi</w:t>
+    </w:r>
+    <w:proofErr w:type="gramEnd"/>
+    <w:r>
+      <w:rPr>
+        <w:rFonts w:asciiTheme="majorHAnsi" w:eastAsiaTheme="majorEastAsia" w:hAnsiTheme="majorHAnsi" w:cstheme="majorBidi"/>
+      </w:rPr>
+      <w:t xml:space="preserve"> 3 février 2016</w:t>
     </w:r>
     <w:r>
       <w:rPr>
@@ -1496,7 +1544,7 @@
         <w:noProof/>
         <w:lang w:val="fr-FR"/>
       </w:rPr>
-      <w:t>6</w:t>
+      <w:t>3</w:t>
     </w:r>
     <w:r>
       <w:rPr>
@@ -3336,7 +3384,7 @@
   <w:rsids>
     <w:rsidRoot w:val="00807DA3"/>
     <w:rsid w:val="00807DA3"/>
-    <w:rsid w:val="00C21551"/>
+    <w:rsid w:val="008A0DEA"/>
   </w:rsids>
   <m:mathPr>
     <m:mathFont m:val="Cambria Math"/>
@@ -4051,7 +4099,7 @@
 </file>
 
 <file path=customXml/itemProps1.xml><?xml version="1.0" encoding="utf-8"?>
-<ds:datastoreItem xmlns:ds="http://schemas.openxmlformats.org/officeDocument/2006/customXml" ds:itemID="{1AB0C836-2A4B-453A-92ED-8717C95274D6}">
+<ds:datastoreItem xmlns:ds="http://schemas.openxmlformats.org/officeDocument/2006/customXml" ds:itemID="{46534DA0-1D5E-41A1-9210-B36078F38E3E}">
   <ds:schemaRefs>
     <ds:schemaRef ds:uri="http://schemas.openxmlformats.org/officeDocument/2006/bibliography"/>
   </ds:schemaRefs>

</xml_diff>